<commit_message>
fixed some rendering issues, pushing so i can use a validator
</commit_message>
<xml_diff>
--- a/maxwell_burson_resume.docx
+++ b/maxwell_burson_resume.docx
@@ -29,13 +29,27 @@
         <w:rPr>
           <w:color w:val="auto"/>
         </w:rPr>
-        <w:t>(805) 441-6163</w:t>
+        <w:t>(805) 441-</w:t>
+      </w:r>
+      <w:proofErr w:type="gramStart"/>
+      <w:r>
+        <w:rPr>
+          <w:color w:val="auto"/>
+        </w:rPr>
+        <w:t>6163</w:t>
       </w:r>
       <w:r>
         <w:rPr>
           <w:color w:val="auto"/>
         </w:rPr>
-        <w:t xml:space="preserve">  |  </w:t>
+        <w:t xml:space="preserve">  |</w:t>
+      </w:r>
+      <w:proofErr w:type="gramEnd"/>
+      <w:r>
+        <w:rPr>
+          <w:color w:val="auto"/>
+        </w:rPr>
+        <w:t xml:space="preserve">  </w:t>
       </w:r>
       <w:r>
         <w:rPr>
@@ -81,12 +95,28 @@
           <w:color w:val="auto"/>
         </w:rPr>
       </w:pPr>
+      <w:proofErr w:type="gramStart"/>
       <w:r>
         <w:rPr>
           <w:color w:val="auto"/>
         </w:rPr>
-        <w:t>maxwellburson.github.io  |  linkedin.com/ln/maxwellburson</w:t>
+        <w:t>maxwellburson.github.io  |</w:t>
       </w:r>
+      <w:proofErr w:type="gramEnd"/>
+      <w:r>
+        <w:rPr>
+          <w:color w:val="auto"/>
+        </w:rPr>
+        <w:t xml:space="preserve">  linkedin.com/ln/</w:t>
+      </w:r>
+      <w:proofErr w:type="spellStart"/>
+      <w:r>
+        <w:rPr>
+          <w:color w:val="auto"/>
+        </w:rPr>
+        <w:t>maxwellburson</w:t>
+      </w:r>
+      <w:proofErr w:type="spellEnd"/>
     </w:p>
     <w:sdt>
       <w:sdtPr>
@@ -132,19 +162,23 @@
       <w:r>
         <w:t>Skills</w:t>
       </w:r>
-      <w:r>
-        <w:t xml:space="preserve"> /</w:t>
-      </w:r>
-      <w:r>
-        <w:t xml:space="preserve"> Buzzwords</w:t>
-      </w:r>
     </w:p>
     <w:p>
+      <w:bookmarkStart w:id="0" w:name="_GoBack"/>
       <w:r>
-        <w:t>Strengths</w:t>
+        <w:t>Proficient in</w:t>
       </w:r>
+      <w:bookmarkEnd w:id="0"/>
       <w:r>
-        <w:t>: JavaScript, CSS, HTML, React, Sass, JSON, npm, Grunt, Babel</w:t>
+        <w:t xml:space="preserve">: JavaScript, CSS, HTML, React, Sass, </w:t>
+      </w:r>
+      <w:proofErr w:type="spellStart"/>
+      <w:r>
+        <w:t>npm</w:t>
+      </w:r>
+      <w:proofErr w:type="spellEnd"/>
+      <w:r>
+        <w:t>, Grunt, Babel</w:t>
       </w:r>
     </w:p>
     <w:p>
@@ -152,7 +186,15 @@
         <w:t>Other skills</w:t>
       </w:r>
       <w:r>
-        <w:t>: Git, AJAX, REST, jQuery, Bootstrap, Java, C++, C, C#</w:t>
+        <w:t xml:space="preserve">: </w:t>
+      </w:r>
+      <w:proofErr w:type="spellStart"/>
+      <w:r>
+        <w:t>Git</w:t>
+      </w:r>
+      <w:proofErr w:type="spellEnd"/>
+      <w:r>
+        <w:t>, AJAX, REST, jQuery, Bootstrap, Java, C++, C, C#</w:t>
       </w:r>
     </w:p>
     <w:p>
@@ -241,8 +283,6 @@
             <w:r>
               <w:t xml:space="preserve">for now </w:t>
             </w:r>
-            <w:bookmarkStart w:id="0" w:name="_GoBack"/>
-            <w:bookmarkEnd w:id="0"/>
             <w:r>
               <w:t xml:space="preserve">to bolster my JS skills. </w:t>
             </w:r>
@@ -27131,6 +27171,7 @@
   <w:rsids>
     <w:rsidRoot w:val="00CD2AF7"/>
     <w:rsid w:val="003C1C83"/>
+    <w:rsid w:val="00616846"/>
     <w:rsid w:val="008654D9"/>
     <w:rsid w:val="00CD2AF7"/>
   </w:rsids>
@@ -27930,7 +27971,7 @@
 </file>
 
 <file path=customXml/itemProps1.xml><?xml version="1.0" encoding="utf-8"?>
-<ds:datastoreItem xmlns:ds="http://schemas.openxmlformats.org/officeDocument/2006/customXml" ds:itemID="{DE9FABA4-0385-42D7-8B3E-621592C8D8BE}">
+<ds:datastoreItem xmlns:ds="http://schemas.openxmlformats.org/officeDocument/2006/customXml" ds:itemID="{EA953DC9-0EAE-4F35-B2F5-D342D9418043}">
   <ds:schemaRefs>
     <ds:schemaRef ds:uri="http://schemas.openxmlformats.org/officeDocument/2006/bibliography"/>
   </ds:schemaRefs>

</xml_diff>